<commit_message>
Modify diagrams to clearly show use of https
</commit_message>
<xml_diff>
--- a/documentation/SRS_2020-v1.docx
+++ b/documentation/SRS_2020-v1.docx
@@ -104,10 +104,7 @@
       </w:r>
       <w:proofErr w:type="spellEnd"/>
       <w:r>
-        <w:t xml:space="preserve"> μέσω του λογαριασμού που μπορεί να δημιουργήσει. Ο στόχος του λογισμικού είναι η μελέτη, ανάλυση και η επίβλεψη των συστημάτων φόρτισ</w:t>
-      </w:r>
-      <w:r>
-        <w:t>ης ηλεκτρικών αυτοκινήτων και εκτείνεται από τη διεπαφή χρήστη - φορτιστή κατά τη διάρκεια της φόρτισης ως την παροχή δεδομένων φόρτισης σε εταιρείες παραγωγής ενέργειας.</w:t>
+        <w:t xml:space="preserve"> μέσω του λογαριασμού που μπορεί να δημιουργήσει. Ο στόχος του λογισμικού είναι η μελέτη, ανάλυση και η επίβλεψη των συστημάτων φόρτισης ηλεκτρικών αυτοκινήτων και εκτείνεται από τη διεπαφή χρήστη - φορτιστή κατά τη διάρκεια της φόρτισης ως την παροχή δεδομένων φόρτισης σε εταιρείες παραγωγής ενέργειας.</w:t>
       </w:r>
     </w:p>
     <w:p>
@@ -158,10 +155,7 @@
     </w:p>
     <w:p>
       <w:r>
-        <w:t>Το μοναδικό εξωτερικ</w:t>
-      </w:r>
-      <w:r>
-        <w:t xml:space="preserve">ό σύστημα που χρησιμοποιείται είναι ένα API για την άντληση δεδομένων φόρτισης και κατανάλωσης ενέργειας των φορτιστών. Η κλήση του API είναι ήδη προσαρμοσμένη στο </w:t>
+        <w:t xml:space="preserve">Το μοναδικό εξωτερικό σύστημα που χρησιμοποιείται είναι ένα API για την άντληση δεδομένων φόρτισης και κατανάλωσης ενέργειας των φορτιστών. Η κλήση του API είναι ήδη προσαρμοσμένη στο </w:t>
       </w:r>
       <w:proofErr w:type="spellStart"/>
       <w:r>
@@ -220,10 +214,7 @@
         <w:t>MongoDB</w:t>
       </w:r>
       <w:r>
-        <w:t>) και λαμβάνει ή εκχωρεί τα α</w:t>
-      </w:r>
-      <w:r>
-        <w:t xml:space="preserve">παραίτητα δεδομένα μέσω </w:t>
+        <w:t xml:space="preserve">) και λαμβάνει ή εκχωρεί τα απαραίτητα δεδομένα μέσω </w:t>
       </w:r>
       <w:proofErr w:type="spellStart"/>
       <w:r>
@@ -244,10 +235,10 @@
         </w:rPr>
         <w:lastRenderedPageBreak/>
         <w:drawing>
-          <wp:inline distT="0" distB="0" distL="0" distR="0" wp14:anchorId="0DCB7B55" wp14:editId="0BB2B7A5">
-            <wp:extent cx="5789525" cy="2880000"/>
-            <wp:effectExtent l="0" t="0" r="1905" b="0"/>
-            <wp:docPr id="13" name="Εικόνα 13"/>
+          <wp:inline distT="0" distB="0" distL="0" distR="0" wp14:anchorId="0B121A20" wp14:editId="7C856809">
+            <wp:extent cx="5748528" cy="2880000"/>
+            <wp:effectExtent l="0" t="0" r="5080" b="0"/>
+            <wp:docPr id="11" name="Εικόνα 11"/>
             <wp:cNvGraphicFramePr>
               <a:graphicFrameLocks xmlns:a="http://schemas.openxmlformats.org/drawingml/2006/main" noChangeAspect="1"/>
             </wp:cNvGraphicFramePr>
@@ -267,7 +258,7 @@
                   <pic:spPr>
                     <a:xfrm>
                       <a:off x="0" y="0"/>
-                      <a:ext cx="5789525" cy="2880000"/>
+                      <a:ext cx="5748528" cy="2880000"/>
                     </a:xfrm>
                     <a:prstGeom prst="rect">
                       <a:avLst/>
@@ -279,6 +270,8 @@
           </wp:inline>
         </w:drawing>
       </w:r>
+      <w:bookmarkStart w:id="0" w:name="_GoBack"/>
+      <w:bookmarkEnd w:id="0"/>
     </w:p>
     <w:p/>
     <w:p>
@@ -387,10 +380,7 @@
         <w:spacing w:before="0"/>
       </w:pPr>
       <w:r>
-        <w:t>Σελίδα ελέγχου δ</w:t>
-      </w:r>
-      <w:r>
-        <w:t>εδομένων/πληροφοριών</w:t>
+        <w:t>Σελίδα ελέγχου δεδομένων/πληροφοριών</w:t>
       </w:r>
     </w:p>
     <w:p>
@@ -495,10 +485,7 @@
         </w:numPr>
       </w:pPr>
       <w:r>
-        <w:t>Σελίδες για είσοδο και εγγραφή του χρή</w:t>
-      </w:r>
-      <w:r>
-        <w:t>στη</w:t>
+        <w:t>Σελίδες για είσοδο και εγγραφή του χρήστη</w:t>
       </w:r>
     </w:p>
     <w:p>
@@ -623,10 +610,7 @@
         </w:numPr>
       </w:pPr>
       <w:r>
-        <w:t>Να υπάρ</w:t>
-      </w:r>
-      <w:r>
-        <w:t>χει διαθέσιμος υποσταθμός φόρτισης</w:t>
+        <w:t>Να υπάρχει διαθέσιμος υποσταθμός φόρτισης</w:t>
       </w:r>
     </w:p>
     <w:p>
@@ -674,10 +658,7 @@
         <w:spacing w:before="0"/>
       </w:pPr>
       <w:r>
-        <w:t>Να έχει σύνδεσ</w:t>
-      </w:r>
-      <w:r>
-        <w:t>η στο διαδίκτυο</w:t>
+        <w:t>Να έχει σύνδεση στο διαδίκτυο</w:t>
       </w:r>
     </w:p>
     <w:p>
@@ -746,10 +727,7 @@
       </w:r>
       <w:proofErr w:type="spellEnd"/>
       <w:r>
-        <w:t xml:space="preserve"> της οθόνης του αυτοκινήτο</w:t>
-      </w:r>
-      <w:r>
-        <w:t>υ, αν του το επιτρέπει.</w:t>
+        <w:t xml:space="preserve"> της οθόνης του αυτοκινήτου, αν του το επιτρέπει.</w:t>
       </w:r>
     </w:p>
     <w:p>
@@ -775,10 +753,7 @@
         </w:rPr>
       </w:pPr>
       <w:r>
-        <w:t>Απαραίτητα δεδομένα για την φόρτιση του αυτοκινήτου είναι τα στοιχεία σύνδεσης στο λογαριασμό του οδηγού του οχήματος και ο κωδικός ταυτοποίησης (ID) του υποσταθμού. Επίσης, δεδομένα εισόδου είναι το επιθυμη</w:t>
-      </w:r>
-      <w:r>
-        <w:t xml:space="preserve">τό ποσό φόρτισης του αυτοκινήτου, καθώς και η επιλογή του όσον αφορά το </w:t>
+        <w:t xml:space="preserve">Απαραίτητα δεδομένα για την φόρτιση του αυτοκινήτου είναι τα στοιχεία σύνδεσης στο λογαριασμό του οδηγού του οχήματος και ο κωδικός ταυτοποίησης (ID) του υποσταθμού. Επίσης, δεδομένα εισόδου είναι το επιθυμητό ποσό φόρτισης του αυτοκινήτου, καθώς και η επιλογή του όσον αφορά το </w:t>
       </w:r>
       <w:proofErr w:type="spellStart"/>
       <w:r>
@@ -818,8 +793,8 @@
       <w:pPr>
         <w:pStyle w:val="4"/>
       </w:pPr>
-      <w:bookmarkStart w:id="0" w:name="_heading=h.e6afrzf76ozu" w:colFirst="0" w:colLast="0"/>
-      <w:bookmarkEnd w:id="0"/>
+      <w:bookmarkStart w:id="1" w:name="_heading=h.e6afrzf76ozu" w:colFirst="0" w:colLast="0"/>
+      <w:bookmarkEnd w:id="1"/>
       <w:r>
         <w:t>3.1.1.5</w:t>
       </w:r>
@@ -846,13 +821,7 @@
       </w:r>
       <w:proofErr w:type="spellEnd"/>
       <w:r>
-        <w:t xml:space="preserve"> που θα δοθεί θα πρέπει να είναι συμβατός και υπαρκτός στη βάση δεδομένων. Επιπλέον, θα </w:t>
-      </w:r>
-      <w:r>
-        <w:t>πρέπει να ελεγχθεί αν το επιθυμητό ποσοστό φόρτισης είναι αποδεκτό (μεγαλύτερο του τρέχοντος εκείνη τη στιγμή) και αν είναι εφικτό με το χρηματικό υπόλοιπο της επιλεγμένης κάρτας ή αν δοθεί απευθείας το χρηματικό ποσό που θέλει να δώσει ο χρήστης να ελεγχθ</w:t>
-      </w:r>
-      <w:r>
-        <w:t>εί πάλι η ικανότητα εκπόνησης του και να ελεγχθεί αν είναι παραπάνω από την απαιτούμενη.</w:t>
+        <w:t xml:space="preserve"> που θα δοθεί θα πρέπει να είναι συμβατός και υπαρκτός στη βάση δεδομένων. Επιπλέον, θα πρέπει να ελεγχθεί αν το επιθυμητό ποσοστό φόρτισης είναι αποδεκτό (μεγαλύτερο του τρέχοντος εκείνη τη στιγμή) και αν είναι εφικτό με το χρηματικό υπόλοιπο της επιλεγμένης κάρτας ή αν δοθεί απευθείας το χρηματικό ποσό που θέλει να δώσει ο χρήστης να ελεγχθεί πάλι η ικανότητα εκπόνησης του και να ελεγχθεί αν είναι παραπάνω από την απαιτούμενη.</w:t>
       </w:r>
     </w:p>
     <w:p>
@@ -887,10 +856,7 @@
         <w:spacing w:before="0"/>
       </w:pPr>
       <w:r>
-        <w:t>Αποδοχή και πρόσβαση στα δεδομένα ή απόρριψη και εμφάνιση κατάλληλου μηνύματος</w:t>
-      </w:r>
-      <w:r>
-        <w:t xml:space="preserve"> λάθους.</w:t>
+        <w:t>Αποδοχή και πρόσβαση στα δεδομένα ή απόρριψη και εμφάνιση κατάλληλου μηνύματος λάθους.</w:t>
       </w:r>
     </w:p>
     <w:p>
@@ -938,10 +904,7 @@
         <w:spacing w:before="0"/>
       </w:pPr>
       <w:r>
-        <w:t>δοθεί χρηματικό ποσό που να υπερβαίνει το απαιτούμενο για πλ</w:t>
-      </w:r>
-      <w:r>
-        <w:t>ήρη φόρτιση</w:t>
+        <w:t>δοθεί χρηματικό ποσό που να υπερβαίνει το απαιτούμενο για πλήρη φόρτιση</w:t>
       </w:r>
     </w:p>
     <w:p>
@@ -986,10 +949,7 @@
         <w:spacing w:before="0"/>
       </w:pPr>
       <w:r>
-        <w:t>Ε</w:t>
-      </w:r>
-      <w:r>
-        <w:t>κτέλεση συναλλαγής χρηματικού ποσού</w:t>
+        <w:t>Εκτέλεση συναλλαγής χρηματικού ποσού</w:t>
       </w:r>
     </w:p>
     <w:p/>
@@ -1108,13 +1068,7 @@
     </w:p>
     <w:p>
       <w:r>
-        <w:t>Τα δεδομένα εξόδου που θα παρέχονται στον χρήστη είναι η αποδοχή (ή η απόρριψη) της φόρτισης αφού εξακριβωθεί το επαρκές χρηματικό ποσ</w:t>
-      </w:r>
-      <w:r>
-        <w:t>ό της κάρτας, η κατάσταση της φόρτισης (τρέχον ποσοστό φόρτισης, τρέχον ποσό πληρωμής, ώρα έναρξης φόρτισης, αναμενόμενος χρόνος ολοκλήρωσης της φόρτισης). Επιπλέον, μια ενημέρωση στο τέλος της διαδικασίας ότι ολοκληρώθηκε η φόρτιση, καθώς και η αντίστοιχη</w:t>
-      </w:r>
-      <w:r>
-        <w:t xml:space="preserve"> συναλλαγή με την τράπεζα.</w:t>
+        <w:t>Τα δεδομένα εξόδου που θα παρέχονται στον χρήστη είναι η αποδοχή (ή η απόρριψη) της φόρτισης αφού εξακριβωθεί το επαρκές χρηματικό ποσό της κάρτας, η κατάσταση της φόρτισης (τρέχον ποσοστό φόρτισης, τρέχον ποσό πληρωμής, ώρα έναρξης φόρτισης, αναμενόμενος χρόνος ολοκλήρωσης της φόρτισης). Επιπλέον, μια ενημέρωση στο τέλος της διαδικασίας ότι ολοκληρώθηκε η φόρτιση, καθώς και η αντίστοιχη συναλλαγή με την τράπεζα.</w:t>
       </w:r>
     </w:p>
     <w:p>
@@ -1162,10 +1116,7 @@
     </w:p>
     <w:p>
       <w:r>
-        <w:t>Εμπλέκεται ο υπάλληλος εταιρείας παραγωγής ηλεκτρικής ενέργειας</w:t>
-      </w:r>
-      <w:r>
-        <w:t>, ο οποίος συνδέεται στην εφαρμογή με τον λογαριασμό της εταιρείας.</w:t>
+        <w:t>Εμπλέκεται ο υπάλληλος εταιρείας παραγωγής ηλεκτρικής ενέργειας, ο οποίος συνδέεται στην εφαρμογή με τον λογαριασμό της εταιρείας.</w:t>
       </w:r>
     </w:p>
     <w:p>
@@ -1205,10 +1156,7 @@
         <w:spacing w:before="0"/>
       </w:pPr>
       <w:r>
-        <w:t>Ο υπάλληλος να συνδεθεί στο λογαριασμό της εταιρείας με το</w:t>
-      </w:r>
-      <w:r>
-        <w:t>υς αντίστοιχους κωδικούς</w:t>
+        <w:t>Ο υπάλληλος να συνδεθεί στο λογαριασμό της εταιρείας με τους αντίστοιχους κωδικούς</w:t>
       </w:r>
     </w:p>
     <w:p>
@@ -1250,10 +1198,7 @@
     </w:p>
     <w:p>
       <w:r>
-        <w:t>Τα δεδομένα εισόδου αυτής της περίπτωσης χρήσης είναι το όνομα χρήστη και ο κωδικός πρόσβασης. Επίσης, είναι η χρονική περίοδος και η τοποθεσία που επιλέγει ο χρήστης για την απεικόνιση δεδομένων (γενικότερα οποιαδήποτε φίλτρα για την εμφάνιση δεδομένων θέ</w:t>
-      </w:r>
-      <w:r>
-        <w:t>σει ο υπάλληλος).</w:t>
+        <w:t>Τα δεδομένα εισόδου αυτής της περίπτωσης χρήσης είναι το όνομα χρήστη και ο κωδικός πρόσβασης. Επίσης, είναι η χρονική περίοδος και η τοποθεσία που επιλέγει ο χρήστης για την απεικόνιση δεδομένων (γενικότερα οποιαδήποτε φίλτρα για την εμφάνιση δεδομένων θέσει ο υπάλληλος).</w:t>
       </w:r>
     </w:p>
     <w:p>
@@ -1282,10 +1227,7 @@
       </w:r>
       <w:r>
         <w:tab/>
-        <w:t>Αλληλουχία</w:t>
-      </w:r>
-      <w:r>
-        <w:t xml:space="preserve"> ενεργειών - επιθυμητή συμπεριφορά</w:t>
+        <w:t>Αλληλουχία ενεργειών - επιθυμητή συμπεριφορά</w:t>
       </w:r>
     </w:p>
     <w:p>
@@ -1328,10 +1270,7 @@
         <w:spacing w:before="0"/>
       </w:pPr>
       <w:r>
-        <w:t xml:space="preserve">Κατά την πρόσβαση στα δεδομένα οι επιλογές των φίλτρων πρέπει να είναι </w:t>
-      </w:r>
-      <w:r>
-        <w:t>αποδεκτές (ημερομηνίες μέχρι και την σημερινή, υπαρκτές τοποθεσίες κλπ). Διαφορετικά, να ενημερώνεται ο χρήστης για τα λανθασμένα φίλτρα και να υποχρεώνεται να τα αλλάξει.</w:t>
+        <w:t>Κατά την πρόσβαση στα δεδομένα οι επιλογές των φίλτρων πρέπει να είναι αποδεκτές (ημερομηνίες μέχρι και την σημερινή, υπαρκτές τοποθεσίες κλπ). Διαφορετικά, να ενημερώνεται ο χρήστης για τα λανθασμένα φίλτρα και να υποχρεώνεται να τα αλλάξει.</w:t>
       </w:r>
     </w:p>
     <w:p/>
@@ -1442,10 +1381,7 @@
       </w:r>
       <w:r>
         <w:tab/>
-        <w:t>Δεδομένα εξόδο</w:t>
-      </w:r>
-      <w:r>
-        <w:t>υ</w:t>
+        <w:t>Δεδομένα εξόδου</w:t>
       </w:r>
     </w:p>
     <w:p>
@@ -1564,10 +1500,7 @@
         </w:numPr>
       </w:pPr>
       <w:r>
-        <w:t>Να έχει δημιουργήσει επιχειρησια</w:t>
-      </w:r>
-      <w:r>
-        <w:t>κό λογαριασμό</w:t>
+        <w:t>Να έχει δημιουργήσει επιχειρησιακό λογαριασμό</w:t>
       </w:r>
     </w:p>
     <w:p>
@@ -1623,10 +1556,7 @@
         <w:spacing w:before="0"/>
       </w:pPr>
       <w:r>
-        <w:t>Να έχει καταχωρ</w:t>
-      </w:r>
-      <w:r>
-        <w:t>ήσει τον χώρο στάθμευσης στην βάση δεδομένων</w:t>
+        <w:t>Να έχει καταχωρήσει τον χώρο στάθμευσης στην βάση δεδομένων</w:t>
       </w:r>
     </w:p>
     <w:p>
@@ -1659,10 +1589,7 @@
       </w:r>
       <w:proofErr w:type="spellEnd"/>
       <w:r>
-        <w:t>/PC είτε την αντίστοιχη δ</w:t>
-      </w:r>
-      <w:r>
-        <w:t>ιεπαφή CLI. Βασική προϋπόθεση είναι να έχει συνδεθεί σε επιχειρησιακό λογαριασμό.</w:t>
+        <w:t>/PC είτε την αντίστοιχη διεπαφή CLI. Βασική προϋπόθεση είναι να έχει συνδεθεί σε επιχειρησιακό λογαριασμό.</w:t>
       </w:r>
     </w:p>
     <w:p>
@@ -1679,10 +1606,7 @@
     </w:p>
     <w:p>
       <w:r>
-        <w:t>Δεδομένα εισόδου αποτελούν όλοι οι διαθέσιμοι φορτιστές προς εισαγωγή ή διαγραφή, ο αντίστοιχος χώρος και επιχειρησιακός λογαριασμός στον οποίο θα ει</w:t>
-      </w:r>
-      <w:r>
-        <w:t>σαχθούν ή από τον οποίο θα διαγραφούν οι σταθμοί.</w:t>
+        <w:t>Δεδομένα εισόδου αποτελούν όλοι οι διαθέσιμοι φορτιστές προς εισαγωγή ή διαγραφή, ο αντίστοιχος χώρος και επιχειρησιακός λογαριασμός στον οποίο θα εισαχθούν ή από τον οποίο θα διαγραφούν οι σταθμοί.</w:t>
       </w:r>
     </w:p>
     <w:p>
@@ -1731,10 +1655,7 @@
       </w:r>
       <w:proofErr w:type="spellEnd"/>
       <w:r>
-        <w:t xml:space="preserve">  διαχειριστή. Επίσης το ID</w:t>
-      </w:r>
-      <w:r>
-        <w:t xml:space="preserve"> του φορτιστή να είναι έγκυρο και να υπάρχει στην βάση δεδομένων  και να είναι συνδεδεμένος στο δίκτυο.</w:t>
+        <w:t xml:space="preserve">  διαχειριστή. Επίσης το ID του φορτιστή να είναι έγκυρο και να υπάρχει στην βάση δεδομένων  και να είναι συνδεδεμένος στο δίκτυο.</w:t>
       </w:r>
     </w:p>
     <w:p>
@@ -1789,10 +1710,7 @@
         <w:spacing w:before="0"/>
       </w:pPr>
       <w:r>
-        <w:t>Επιλογή ε</w:t>
-      </w:r>
-      <w:r>
-        <w:t>νέργε</w:t>
+        <w:t>Επιλογή ενέργε</w:t>
       </w:r>
       <w:r>
         <w:t>ιας (εισαγωγή ή διαγραφή σταθμού φό</w:t>
@@ -1994,8 +1912,8 @@
       <w:pPr>
         <w:pStyle w:val="4"/>
       </w:pPr>
-      <w:bookmarkStart w:id="1" w:name="_heading=h.8axzvmfpbimd" w:colFirst="0" w:colLast="0"/>
-      <w:bookmarkEnd w:id="1"/>
+      <w:bookmarkStart w:id="2" w:name="_heading=h.8axzvmfpbimd" w:colFirst="0" w:colLast="0"/>
+      <w:bookmarkEnd w:id="2"/>
       <w:r>
         <w:t>3.1.3.8</w:t>
       </w:r>
@@ -2061,10 +1979,7 @@
     </w:p>
     <w:p>
       <w:r>
-        <w:t>Για να μπορεί ο ιδιοκτήτης του οχήματος, να α</w:t>
-      </w:r>
-      <w:r>
-        <w:t>ξιολογήσει τον σταθμό φόρτισης θα πρέπει:</w:t>
+        <w:t>Για να μπορεί ο ιδιοκτήτης του οχήματος, να αξιολογήσει τον σταθμό φόρτισης θα πρέπει:</w:t>
       </w:r>
     </w:p>
     <w:p>
@@ -2111,10 +2026,7 @@
         <w:spacing w:before="0"/>
       </w:pPr>
       <w:r>
-        <w:t>Να έχει χρησιμοποιήσει τον σταθμό φόρτισης που θέλει να αξιολογήσει έστω και μι</w:t>
-      </w:r>
-      <w:r>
-        <w:t xml:space="preserve">α φορά στο παρελθόν </w:t>
+        <w:t xml:space="preserve">Να έχει χρησιμοποιήσει τον σταθμό φόρτισης που θέλει να αξιολογήσει έστω και μια φορά στο παρελθόν </w:t>
       </w:r>
     </w:p>
     <w:p>
@@ -2187,10 +2099,7 @@
         </w:rPr>
       </w:pPr>
       <w:r>
-        <w:t xml:space="preserve">Δεδομένα </w:t>
-      </w:r>
-      <w:r>
-        <w:t>εισόδου αποτελούν μια μορφή αξιολόγησης από 0 έως 5 αστέρια καθώς κάποιο γραπτό μήνυμα αξιολόγησης από τον χρήστη.</w:t>
+        <w:t>Δεδομένα εισόδου αποτελούν μια μορφή αξιολόγησης από 0 έως 5 αστέρια καθώς κάποιο γραπτό μήνυμα αξιολόγησης από τον χρήστη.</w:t>
       </w:r>
     </w:p>
     <w:p>
@@ -2231,10 +2140,7 @@
       </w:r>
       <w:proofErr w:type="spellEnd"/>
       <w:r>
-        <w:t xml:space="preserve"> που θα δοθεί θα πρέπει να είναι συμβατός και υπαρκτός στη βάση δεδομένων. Επιπλέο</w:t>
-      </w:r>
-      <w:r>
-        <w:t>ν θα πρέπει να έχει πραγματοποιηθεί τουλάχιστον μια φόρτιση στον σταθμό προς αξιολόγηση, από τον χρήστη.</w:t>
+        <w:t xml:space="preserve"> που θα δοθεί θα πρέπει να είναι συμβατός και υπαρκτός στη βάση δεδομένων. Επιπλέον θα πρέπει να έχει πραγματοποιηθεί τουλάχιστον μια φόρτιση στον σταθμό προς αξιολόγηση, από τον χρήστη.</w:t>
       </w:r>
     </w:p>
     <w:p>
@@ -2461,18 +2367,15 @@
         </w:rPr>
       </w:pPr>
       <w:r>
-        <w:t>Το δεδομένο εξόδου είναι ένα μήνυ</w:t>
-      </w:r>
-      <w:r>
-        <w:t>μα που αναγράφει την επιτυχή ή αποτυχημένη προσθήκη της αξιολόγησης.</w:t>
+        <w:t>Το δεδομένο εξόδου είναι ένα μήνυμα που αναγράφει την επιτυχή ή αποτυχημένη προσθήκη της αξιολόγησης.</w:t>
       </w:r>
     </w:p>
     <w:p>
       <w:pPr>
         <w:pStyle w:val="4"/>
       </w:pPr>
-      <w:bookmarkStart w:id="2" w:name="_heading=h.dmrgum4qw6vr" w:colFirst="0" w:colLast="0"/>
-      <w:bookmarkEnd w:id="2"/>
+      <w:bookmarkStart w:id="3" w:name="_heading=h.dmrgum4qw6vr" w:colFirst="0" w:colLast="0"/>
+      <w:bookmarkEnd w:id="3"/>
       <w:r>
         <w:t>3.1.4.8</w:t>
       </w:r>
@@ -2496,10 +2399,7 @@
       </w:r>
       <w:r>
         <w:tab/>
-        <w:t xml:space="preserve">Περίπτωση Χρήσης 5: </w:t>
-      </w:r>
-      <w:r>
-        <w:t>Χρήστης εισάγει μορφή πληρωμής στον λογαριασμό του</w:t>
+        <w:t>Περίπτωση Χρήσης 5: Χρήστης εισάγει μορφή πληρωμής στον λογαριασμό του</w:t>
       </w:r>
     </w:p>
     <w:p>
@@ -2588,10 +2488,7 @@
         <w:spacing w:before="0"/>
       </w:pPr>
       <w:r>
-        <w:t>Να συνδε</w:t>
-      </w:r>
-      <w:r>
-        <w:t>θεί (</w:t>
+        <w:t>Να συνδεθεί (</w:t>
       </w:r>
       <w:proofErr w:type="spellStart"/>
       <w:r>
@@ -2666,10 +2563,7 @@
         <w:ind w:firstLine="720"/>
       </w:pPr>
       <w:r>
-        <w:t>Για την καταχώρηση νέας μορφής πληρωμής αρχικά υπάρχει η επιλογή για το</w:t>
-      </w:r>
-      <w:r>
-        <w:t xml:space="preserve"> πώς θέλει ο χρήστης να πληρώνει (μέσω κάρτας ή κάποιας άλλης υπηρεσίας τύπου </w:t>
+        <w:t xml:space="preserve">Για την καταχώρηση νέας μορφής πληρωμής αρχικά υπάρχει η επιλογή για το πώς θέλει ο χρήστης να πληρώνει (μέσω κάρτας ή κάποιας άλλης υπηρεσίας τύπου </w:t>
       </w:r>
       <w:proofErr w:type="spellStart"/>
       <w:r>
@@ -2693,10 +2587,7 @@
       </w:r>
       <w:proofErr w:type="spellEnd"/>
       <w:r>
-        <w:t xml:space="preserve"> και άλλα). Στην περίπτωση της κάρτας ζητείται το ονοματεπώνυμο του ιδιοκτήτη, ο αριθμός της κάρτας, η ημερομηνία λήξης της και ο κωδικός ασφαλείας, ενώ γι</w:t>
-      </w:r>
-      <w:r>
-        <w:t>α την περίπτωση κάποιας υπηρεσίας, τα δεδομένα που θέλει η υπηρεσία αυτή (όπως email και κωδικός πρόσβασης για την υπηρεσία).</w:t>
+        <w:t xml:space="preserve"> και άλλα). Στην περίπτωση της κάρτας ζητείται το ονοματεπώνυμο του ιδιοκτήτη, ο αριθμός της κάρτας, η ημερομηνία λήξης της και ο κωδικός ασφαλείας, ενώ για την περίπτωση κάποιας υπηρεσίας, τα δεδομένα που θέλει η υπηρεσία αυτή (όπως email και κωδικός πρόσβασης για την υπηρεσία).</w:t>
       </w:r>
     </w:p>
     <w:p>
@@ -2727,10 +2618,7 @@
         </w:numPr>
       </w:pPr>
       <w:r>
-        <w:t>αν ο αριθμός τους ικανοπο</w:t>
-      </w:r>
-      <w:r>
-        <w:t>ιεί αλγορίθμους ελέγχου (</w:t>
+        <w:t>αν ο αριθμός τους ικανοποιεί αλγορίθμους ελέγχου (</w:t>
       </w:r>
       <w:proofErr w:type="spellStart"/>
       <w:r>
@@ -2791,10 +2679,7 @@
       </w:pPr>
       <w:r>
         <w:lastRenderedPageBreak/>
-        <w:t>αφού γίνουν οι παραπάνω</w:t>
-      </w:r>
-      <w:r>
-        <w:t xml:space="preserve"> πρωταρχικοί έλεγχοι κάνουμε μια συναλλαγή τύπου </w:t>
+        <w:t xml:space="preserve">αφού γίνουν οι παραπάνω πρωταρχικοί έλεγχοι κάνουμε μια συναλλαγή τύπου </w:t>
       </w:r>
       <w:proofErr w:type="spellStart"/>
       <w:r>
@@ -2838,10 +2723,7 @@
     </w:p>
     <w:p>
       <w:r>
-        <w:t xml:space="preserve">Τα </w:t>
-      </w:r>
-      <w:r>
-        <w:t>βήματα που ακολουθούμε είναι τα εξής:</w:t>
+        <w:t>Τα βήματα που ακολουθούμε είναι τα εξής:</w:t>
       </w:r>
     </w:p>
     <w:p>
@@ -2884,10 +2766,7 @@
         <w:spacing w:before="0"/>
       </w:pPr>
       <w:r>
-        <w:t>Πλοήγηση στις ρυθμίσει</w:t>
-      </w:r>
-      <w:r>
-        <w:t>ς του προφίλ του χρήστη</w:t>
+        <w:t>Πλοήγηση στις ρυθμίσεις του προφίλ του χρήστη</w:t>
       </w:r>
     </w:p>
     <w:p>
@@ -2939,10 +2818,7 @@
       </w:r>
       <w:proofErr w:type="spellEnd"/>
       <w:r>
-        <w:t xml:space="preserve"> για άλλες μορφές πληρωμής). Αν η επιλογή του είναι τραπεζική κάρτα τότε τα δεδομένα επαληθεύονται κατά την εισαγωγή από την εφαρμογή (με την επαλήθευση που αναφέρθηκε παραπ</w:t>
-      </w:r>
-      <w:r>
-        <w:t>άνω) και με το πέρας της εισαγωγής υποβάλει τα στοιχεία στο σύστημα (για την τελική επαλήθευση).</w:t>
+        <w:t xml:space="preserve"> για άλλες μορφές πληρωμής). Αν η επιλογή του είναι τραπεζική κάρτα τότε τα δεδομένα επαληθεύονται κατά την εισαγωγή από την εφαρμογή (με την επαλήθευση που αναφέρθηκε παραπάνω) και με το πέρας της εισαγωγής υποβάλει τα στοιχεία στο σύστημα (για την τελική επαλήθευση).</w:t>
       </w:r>
     </w:p>
     <w:p>
@@ -2967,10 +2843,7 @@
     </w:p>
     <w:p>
       <w:r>
-        <w:t>Το διάγραμμα των δραστηρι</w:t>
-      </w:r>
-      <w:r>
-        <w:t>οτήτων είναι το εξής:</w:t>
+        <w:t>Το διάγραμμα των δραστηριοτήτων είναι το εξής:</w:t>
       </w:r>
     </w:p>
     <w:p>
@@ -3117,10 +2990,7 @@
         <w:spacing w:before="0"/>
       </w:pPr>
       <w:r>
-        <w:t>αφού περάσουμε από όλους τους ελέγ</w:t>
-      </w:r>
-      <w:r>
-        <w:t xml:space="preserve">χους της εφαρμογής χωρίς πρόβλημα, γίνεται </w:t>
+        <w:t xml:space="preserve">αφού περάσουμε από όλους τους ελέγχους της εφαρμογής χωρίς πρόβλημα, γίνεται </w:t>
       </w:r>
       <w:proofErr w:type="spellStart"/>
       <w:r>
@@ -3140,8 +3010,8 @@
           <w:szCs w:val="20"/>
         </w:rPr>
       </w:pPr>
-      <w:bookmarkStart w:id="3" w:name="_heading=h.o7h42sa9m34s" w:colFirst="0" w:colLast="0"/>
-      <w:bookmarkEnd w:id="3"/>
+      <w:bookmarkStart w:id="4" w:name="_heading=h.o7h42sa9m34s" w:colFirst="0" w:colLast="0"/>
+      <w:bookmarkEnd w:id="4"/>
       <w:r>
         <w:t>3.1.5.8</w:t>
       </w:r>
@@ -3164,10 +3034,7 @@
       </w:r>
       <w:r>
         <w:tab/>
-        <w:t>Απαιτ</w:t>
-      </w:r>
-      <w:r>
-        <w:t>ήσεις επιδόσεων</w:t>
+        <w:t>Απαιτήσεις επιδόσεων</w:t>
       </w:r>
     </w:p>
     <w:p>
@@ -3188,10 +3055,7 @@
       </w:r>
       <w:proofErr w:type="spellEnd"/>
       <w:r>
-        <w:t>. Ο αρχικός χρόνος φόρτισης εξαρτάται από το υλικό της συσκ</w:t>
-      </w:r>
-      <w:r>
-        <w:t xml:space="preserve">ευής που προσπαθεί να συνδεθεί, καθώς και από την σύνδεση στο διαδίκτυο η οποία εξαρτάται και από τις δυνατότητες της συσκευής του χρήστη, επομένως εξαρτάται άμεσα από το </w:t>
+        <w:t xml:space="preserve">. Ο αρχικός χρόνος φόρτισης εξαρτάται από το υλικό της συσκευής που προσπαθεί να συνδεθεί, καθώς και από την σύνδεση στο διαδίκτυο η οποία εξαρτάται και από τις δυνατότητες της συσκευής του χρήστη, επομένως εξαρτάται άμεσα από το </w:t>
       </w:r>
       <w:proofErr w:type="spellStart"/>
       <w:r>
@@ -3207,10 +3071,7 @@
       </w:r>
       <w:proofErr w:type="spellEnd"/>
       <w:r>
-        <w:t xml:space="preserve"> στα δεδομένα εισόδου/εξόδου για καλύτ</w:t>
-      </w:r>
-      <w:r>
-        <w:t xml:space="preserve">ερη αλληλεπίδραση με το χρήστη χωρίς καθυστερήσεις. Επίσης, σημαντικές σχεδιαστικές επιλογές για το </w:t>
+        <w:t xml:space="preserve"> στα δεδομένα εισόδου/εξόδου για καλύτερη αλληλεπίδραση με το χρήστη χωρίς καθυστερήσεις. Επίσης, σημαντικές σχεδιαστικές επιλογές για το </w:t>
       </w:r>
       <w:proofErr w:type="spellStart"/>
       <w:r>
@@ -3241,10 +3102,7 @@
         <w:spacing w:before="0"/>
       </w:pPr>
       <w:r>
-        <w:t>Εάν ο χρήστης χάσει την σύνδεση στο διαδίκτυο θα πρέπει</w:t>
-      </w:r>
-      <w:r>
-        <w:t xml:space="preserve"> να ενημερώνεται άμεσα</w:t>
+        <w:t>Εάν ο χρήστης χάσει την σύνδεση στο διαδίκτυο θα πρέπει να ενημερώνεται άμεσα</w:t>
       </w:r>
     </w:p>
     <w:p>
@@ -3285,10 +3143,7 @@
     </w:p>
     <w:p>
       <w:r>
-        <w:t>Πρόσβαση στα δεδομένα της βάσης δεδομένων του συστήματός μας θα έχουν όλοι οι χρήστες.</w:t>
-      </w:r>
-      <w:r>
-        <w:t xml:space="preserve"> Ωστόσο, η σύνδεση του κάθε χρήστη θα του “προσδίδει” μια ιδιότητα </w:t>
+        <w:t xml:space="preserve">Πρόσβαση στα δεδομένα της βάσης δεδομένων του συστήματός μας θα έχουν όλοι οι χρήστες. Ωστόσο, η σύνδεση του κάθε χρήστη θα του “προσδίδει” μια ιδιότητα </w:t>
       </w:r>
       <w:proofErr w:type="spellStart"/>
       <w:r>
@@ -3304,10 +3159,7 @@
       </w:r>
       <w:proofErr w:type="spellEnd"/>
       <w:r>
-        <w:t>: απλού χρήστη, ιδιοκτήτη χώρου που στεγάζει υποσταθμούς φόρτισης, τράπεζας ή εταιρείας παραγωγής ηλεκτρικής ενέργειας. Ανάλογα με την ιδιότητα αυτή θα του δίνετα</w:t>
-      </w:r>
-      <w:r>
-        <w:t>ι πρόσβαση στα κατάλληλα δεδομένα:</w:t>
+        <w:t>: απλού χρήστη, ιδιοκτήτη χώρου που στεγάζει υποσταθμούς φόρτισης, τράπεζας ή εταιρείας παραγωγής ηλεκτρικής ενέργειας. Ανάλογα με την ιδιότητα αυτή θα του δίνεται πρόσβαση στα κατάλληλα δεδομένα:</w:t>
       </w:r>
     </w:p>
     <w:p>
@@ -3326,10 +3178,7 @@
         <w:ind w:left="720"/>
       </w:pPr>
       <w:r>
-        <w:t>Θα έχει πρόσβαση στα προσωπικά του δεδομένα και θα μπορεί να τροποποιήσει κάποια από αυτά. Επίσης, κατά την διάρκεια της φόρτισης θα έχει πρόσβαση στα δεδομένα της φόρτισης και θα ενημερώνεται συνεχώς γι’ αυτά. Δεν θα μπορεί, όμως, να δει τα ευαίσθητα προσ</w:t>
-      </w:r>
-      <w:r>
-        <w:t>ωπικά δεδομένα άλλων χρηστών.</w:t>
+        <w:t>Θα έχει πρόσβαση στα προσωπικά του δεδομένα και θα μπορεί να τροποποιήσει κάποια από αυτά. Επίσης, κατά την διάρκεια της φόρτισης θα έχει πρόσβαση στα δεδομένα της φόρτισης και θα ενημερώνεται συνεχώς γι’ αυτά. Δεν θα μπορεί, όμως, να δει τα ευαίσθητα προσωπικά δεδομένα άλλων χρηστών.</w:t>
       </w:r>
     </w:p>
     <w:p>
@@ -3348,10 +3197,7 @@
         <w:ind w:left="720"/>
       </w:pPr>
       <w:r>
-        <w:t>Θα μπορεί να δει δεδομένα σχετικά με τις φορτίσεις που γίνονται στον χώρο που του ανήκει: ποιος φόρτισε, σε ποιον φορτιστή για πόση ώρα, πόσο πλήρωσε κλπ. Ούτε αυτός όμως θα έχει πρόσβαση στα π</w:t>
-      </w:r>
-      <w:r>
-        <w:t>ροσωπικά δεδομένα χρηστών.</w:t>
+        <w:t>Θα μπορεί να δει δεδομένα σχετικά με τις φορτίσεις που γίνονται στον χώρο που του ανήκει: ποιος φόρτισε, σε ποιον φορτιστή για πόση ώρα, πόσο πλήρωσε κλπ. Ούτε αυτός όμως θα έχει πρόσβαση στα προσωπικά δεδομένα χρηστών.</w:t>
       </w:r>
     </w:p>
     <w:p>
@@ -3448,10 +3294,7 @@
       </w:r>
       <w:proofErr w:type="spellStart"/>
       <w:r>
-        <w:t>d</w:t>
-      </w:r>
-      <w:r>
-        <w:t>atabase</w:t>
+        <w:t>database</w:t>
       </w:r>
       <w:proofErr w:type="spellEnd"/>
       <w:r>
@@ -3609,10 +3452,7 @@
         <w:spacing w:before="0"/>
       </w:pPr>
       <w:r>
-        <w:t>Ο κώδικας</w:t>
-      </w:r>
-      <w:r>
-        <w:t xml:space="preserve"> να είναι ομοιογενής και να ακολουθεί συγκεκριμένες συμβάσεις</w:t>
+        <w:t>Ο κώδικας να είναι ομοιογενής και να ακολουθεί συγκεκριμένες συμβάσεις</w:t>
       </w:r>
     </w:p>
     <w:p>
@@ -3665,10 +3505,7 @@
     </w:p>
     <w:p>
       <w:r>
-        <w:t>Οι απαιτήσε</w:t>
-      </w:r>
-      <w:r>
-        <w:t>ις ασφαλείας είναι οι ακόλουθες:</w:t>
+        <w:t>Οι απαιτήσεις ασφαλείας είναι οι ακόλουθες:</w:t>
       </w:r>
     </w:p>
     <w:p>
@@ -3735,10 +3572,7 @@
         <w:spacing w:before="0"/>
       </w:pPr>
       <w:r>
-        <w:t>Η διαδικτυακή πλατφόρμα να</w:t>
-      </w:r>
-      <w:r>
-        <w:t xml:space="preserve"> χρησιμοποιεί το πρωτόκολλο HTTPS ώστε να είναι εξασφαλισμένη η προστασία των δεδομένων από επιθέσεις</w:t>
+        <w:t>Η διαδικτυακή πλατφόρμα να χρησιμοποιεί το πρωτόκολλο HTTPS ώστε να είναι εξασφαλισμένη η προστασία των δεδομένων από επιθέσεις</w:t>
       </w:r>
     </w:p>
     <w:p>
@@ -3764,8 +3598,6 @@
         <w:tab/>
         <w:t>Απαιτήσεις συντήρησης</w:t>
       </w:r>
-      <w:bookmarkStart w:id="4" w:name="_GoBack"/>
-      <w:bookmarkEnd w:id="4"/>
     </w:p>
     <w:p>
       <w:pPr>
@@ -3783,10 +3615,7 @@
       </w:r>
       <w:proofErr w:type="spellEnd"/>
       <w:r>
-        <w:t xml:space="preserve"> της εφαρμογής ώστε να επανέρχε</w:t>
-      </w:r>
-      <w:r>
-        <w:t>ται άμεσα σε περίπτωση σφάλματος</w:t>
+        <w:t xml:space="preserve"> της εφαρμογής ώστε να επανέρχεται άμεσα σε περίπτωση σφάλματος</w:t>
       </w:r>
     </w:p>
     <w:p>
@@ -3991,7 +3820,7 @@
         <w:szCs w:val="18"/>
         <w:lang w:val="en-US"/>
       </w:rPr>
-      <w:t>16</w:t>
+      <w:t>3</w:t>
     </w:r>
     <w:r>
       <w:rPr>

</xml_diff>